<commit_message>
Minor changes; Main fork merge (#4)
* No changes made; Main fork merge

* Forward patiernt details to doctor's queue on submission;

* Minor changes; Main fork merge

* Main fork merge

* Main fork merge
</commit_message>
<xml_diff>
--- a/requestDocs/templates/referral_note_template.docx
+++ b/requestDocs/templates/referral_note_template.docx
@@ -1,18 +1,19 @@
 
 <file path=word/document.xml><?xml version="1.0" encoding="utf-8"?>
-<w:document xmlns:wpc="http://schemas.microsoft.com/office/word/2010/wordprocessingCanvas" xmlns:cx="http://schemas.microsoft.com/office/drawing/2014/chartex" xmlns:mc="http://schemas.openxmlformats.org/markup-compatibility/2006" xmlns:o="urn:schemas-microsoft-com:office:office" xmlns:r="http://schemas.openxmlformats.org/officeDocument/2006/relationships" xmlns:m="http://schemas.openxmlformats.org/officeDocument/2006/math" xmlns:v="urn:schemas-microsoft-com:vml" xmlns:wp14="http://schemas.microsoft.com/office/word/2010/wordprocessingDrawing" xmlns:wp="http://schemas.openxmlformats.org/drawingml/2006/wordprocessingDrawing" xmlns:w10="urn:schemas-microsoft-com:office:word" xmlns:w="http://schemas.openxmlformats.org/wordprocessingml/2006/main" xmlns:w14="http://schemas.microsoft.com/office/word/2010/wordml" xmlns:w15="http://schemas.microsoft.com/office/word/2012/wordml" xmlns:w16se="http://schemas.microsoft.com/office/word/2015/wordml/symex" xmlns:wpg="http://schemas.microsoft.com/office/word/2010/wordprocessingGroup" xmlns:wpi="http://schemas.microsoft.com/office/word/2010/wordprocessingInk" xmlns:wne="http://schemas.microsoft.com/office/word/2006/wordml" xmlns:wps="http://schemas.microsoft.com/office/word/2010/wordprocessingShape" mc:Ignorable="w14 w15 w16se wp14">
+<w:document xmlns:wpc="http://schemas.microsoft.com/office/word/2010/wordprocessingCanvas" xmlns:cx="http://schemas.microsoft.com/office/drawing/2014/chartex" xmlns:cx1="http://schemas.microsoft.com/office/drawing/2015/9/8/chartex" xmlns:cx2="http://schemas.microsoft.com/office/drawing/2015/10/21/chartex" xmlns:cx3="http://schemas.microsoft.com/office/drawing/2016/5/9/chartex" xmlns:cx4="http://schemas.microsoft.com/office/drawing/2016/5/10/chartex" xmlns:cx5="http://schemas.microsoft.com/office/drawing/2016/5/11/chartex" xmlns:cx6="http://schemas.microsoft.com/office/drawing/2016/5/12/chartex" xmlns:cx7="http://schemas.microsoft.com/office/drawing/2016/5/13/chartex" xmlns:cx8="http://schemas.microsoft.com/office/drawing/2016/5/14/chartex" xmlns:mc="http://schemas.openxmlformats.org/markup-compatibility/2006" xmlns:aink="http://schemas.microsoft.com/office/drawing/2016/ink" xmlns:am3d="http://schemas.microsoft.com/office/drawing/2017/model3d" xmlns:o="urn:schemas-microsoft-com:office:office" xmlns:oel="http://schemas.microsoft.com/office/2019/extlst" xmlns:r="http://schemas.openxmlformats.org/officeDocument/2006/relationships" xmlns:m="http://schemas.openxmlformats.org/officeDocument/2006/math" xmlns:v="urn:schemas-microsoft-com:vml" xmlns:wp14="http://schemas.microsoft.com/office/word/2010/wordprocessingDrawing" xmlns:wp="http://schemas.openxmlformats.org/drawingml/2006/wordprocessingDrawing" xmlns:w10="urn:schemas-microsoft-com:office:word" xmlns:w="http://schemas.openxmlformats.org/wordprocessingml/2006/main" xmlns:w14="http://schemas.microsoft.com/office/word/2010/wordml" xmlns:w15="http://schemas.microsoft.com/office/word/2012/wordml" xmlns:w16cex="http://schemas.microsoft.com/office/word/2018/wordml/cex" xmlns:w16cid="http://schemas.microsoft.com/office/word/2016/wordml/cid" xmlns:w16="http://schemas.microsoft.com/office/word/2018/wordml" xmlns:w16du="http://schemas.microsoft.com/office/word/2023/wordml/word16du" xmlns:w16sdtdh="http://schemas.microsoft.com/office/word/2020/wordml/sdtdatahash" xmlns:w16se="http://schemas.microsoft.com/office/word/2015/wordml/symex" xmlns:wpg="http://schemas.microsoft.com/office/word/2010/wordprocessingGroup" xmlns:wpi="http://schemas.microsoft.com/office/word/2010/wordprocessingInk" xmlns:wne="http://schemas.microsoft.com/office/word/2006/wordml" xmlns:wps="http://schemas.microsoft.com/office/word/2010/wordprocessingShape" mc:Ignorable="w14 w15 w16se w16cid w16 w16cex w16sdtdh w16du wp14">
   <w:body>
     <w:p>
       <w:pPr>
         <w:jc w:val="center"/>
         <w:rPr>
-          <w:lang/>
+          <w:lang w:val="en-GH"/>
         </w:rPr>
       </w:pPr>
       <w:r>
         <w:rPr>
           <w:noProof/>
           <w:u w:val="single"/>
+          <w:lang w:val="en-GH"/>
         </w:rPr>
         <w:drawing>
           <wp:inline distT="0" distB="0" distL="0" distR="0" wp14:anchorId="10DF4654" wp14:editId="6099C58D">
@@ -65,7 +66,7 @@
       </w:r>
       <w:r>
         <w:rPr>
-          <w:lang/>
+          <w:lang w:val="en-GH"/>
         </w:rPr>
         <w:pict>
           <v:rect id="_x0000_i1026" style="width:0;height:0" o:hralign="center" o:hrstd="t" o:hrnoshade="t" o:hr="t" fillcolor="#ececec" stroked="f"/>
@@ -75,7 +76,7 @@
         <w:rPr>
           <w:b/>
           <w:bCs/>
-          <w:lang/>
+          <w:lang w:val="en-GH"/>
         </w:rPr>
         <w:t xml:space="preserve">Regional Maritime </w:t>
       </w:r>
@@ -83,7 +84,7 @@
         <w:rPr>
           <w:b/>
           <w:bCs/>
-          <w:lang/>
+          <w:lang w:val="en-GH"/>
         </w:rPr>
         <w:t>University</w:t>
       </w:r>
@@ -91,7 +92,7 @@
         <w:rPr>
           <w:b/>
           <w:bCs/>
-          <w:lang/>
+          <w:lang w:val="en-GH"/>
         </w:rPr>
         <w:t xml:space="preserve"> Sickbay</w:t>
       </w:r>
@@ -101,7 +102,7 @@
         <w:jc w:val="center"/>
         <w:rPr>
           <w:u w:val="single"/>
-          <w:lang/>
+          <w:lang w:val="en-GH"/>
         </w:rPr>
       </w:pPr>
       <w:r>
@@ -109,7 +110,7 @@
           <w:b/>
           <w:bCs/>
           <w:u w:val="single"/>
-          <w:lang/>
+          <w:lang w:val="en-GH"/>
         </w:rPr>
         <w:t>Referral Note</w:t>
       </w:r>
@@ -117,12 +118,12 @@
     <w:p>
       <w:pPr>
         <w:rPr>
-          <w:lang/>
-        </w:rPr>
-      </w:pPr>
-      <w:r>
-        <w:rPr>
-          <w:lang/>
+          <w:lang w:val="en-GH"/>
+        </w:rPr>
+      </w:pPr>
+      <w:r>
+        <w:rPr>
+          <w:lang w:val="en-GH"/>
         </w:rPr>
         <w:pict>
           <v:rect id="_x0000_i1027" style="width:0;height:0" o:hralign="center" o:hrstd="t" o:hrnoshade="t" o:hr="t" fillcolor="#ececec" stroked="f"/>
@@ -132,14 +133,14 @@
     <w:p>
       <w:pPr>
         <w:rPr>
-          <w:lang/>
+          <w:lang w:val="en-GH"/>
         </w:rPr>
       </w:pPr>
       <w:r>
         <w:rPr>
           <w:b/>
           <w:bCs/>
-          <w:lang/>
+          <w:lang w:val="en-GH"/>
         </w:rPr>
         <w:t>Doctor's Request</w:t>
       </w:r>
@@ -147,12 +148,12 @@
     <w:p>
       <w:pPr>
         <w:rPr>
-          <w:lang/>
-        </w:rPr>
-      </w:pPr>
-      <w:r>
-        <w:rPr>
-          <w:lang/>
+          <w:lang w:val="en-GH"/>
+        </w:rPr>
+      </w:pPr>
+      <w:r>
+        <w:rPr>
+          <w:lang w:val="en-GH"/>
         </w:rPr>
         <w:t>The undersigned doctor requests that the patient undergo the following scans or tests before the next appointment</w:t>
       </w:r>
@@ -160,12 +161,12 @@
     <w:p>
       <w:pPr>
         <w:rPr>
-          <w:lang/>
-        </w:rPr>
-      </w:pPr>
-      <w:r>
-        <w:rPr>
-          <w:lang/>
+          <w:lang w:val="en-GH"/>
+        </w:rPr>
+      </w:pPr>
+      <w:r>
+        <w:rPr>
+          <w:lang w:val="en-GH"/>
         </w:rPr>
         <w:pict>
           <v:rect id="_x0000_i1028" style="width:0;height:0" o:hralign="center" o:hrstd="t" o:hrnoshade="t" o:hr="t" fillcolor="#ececec" stroked="f"/>
@@ -175,14 +176,14 @@
     <w:p>
       <w:pPr>
         <w:rPr>
-          <w:lang/>
+          <w:lang w:val="en-GH"/>
         </w:rPr>
       </w:pPr>
       <w:r>
         <w:rPr>
           <w:b/>
           <w:bCs/>
-          <w:lang/>
+          <w:lang w:val="en-GH"/>
         </w:rPr>
         <w:t>Patient Information:</w:t>
       </w:r>
@@ -194,33 +195,36 @@
           <w:numId w:val="1"/>
         </w:numPr>
         <w:rPr>
-          <w:lang/>
+          <w:lang w:val="en-GH"/>
         </w:rPr>
       </w:pPr>
       <w:r>
         <w:rPr>
           <w:b/>
           <w:bCs/>
-          <w:lang/>
+          <w:lang w:val="en-GH"/>
         </w:rPr>
         <w:t>Name:</w:t>
       </w:r>
       <w:r>
         <w:rPr>
-          <w:lang/>
-        </w:rPr>
-        <w:t xml:space="preserve"> ${f</w:t>
-      </w:r>
-      <w:r>
-        <w:t>ull</w:t>
-      </w:r>
-      <w:bookmarkStart w:id="0" w:name="_GoBack"/>
-      <w:bookmarkEnd w:id="0"/>
-      <w:r>
-        <w:rPr>
-          <w:lang/>
-        </w:rPr>
-        <w:t>_name}</w:t>
+          <w:lang w:val="en-GH"/>
+        </w:rPr>
+        <w:t xml:space="preserve"> ${</w:t>
+      </w:r>
+      <w:proofErr w:type="spellStart"/>
+      <w:r>
+        <w:rPr>
+          <w:lang w:val="en-GH"/>
+        </w:rPr>
+        <w:t>first_name</w:t>
+      </w:r>
+      <w:proofErr w:type="spellEnd"/>
+      <w:r>
+        <w:rPr>
+          <w:lang w:val="en-GH"/>
+        </w:rPr>
+        <w:t>}</w:t>
       </w:r>
     </w:p>
     <w:p>
@@ -230,22 +234,36 @@
           <w:numId w:val="1"/>
         </w:numPr>
         <w:rPr>
-          <w:lang/>
+          <w:lang w:val="en-GH"/>
         </w:rPr>
       </w:pPr>
       <w:r>
         <w:rPr>
           <w:b/>
           <w:bCs/>
-          <w:lang/>
+          <w:lang w:val="en-GH"/>
         </w:rPr>
         <w:t>Date of Birth:</w:t>
       </w:r>
       <w:r>
         <w:rPr>
-          <w:lang/>
-        </w:rPr>
-        <w:t xml:space="preserve"> ${d_o_b}</w:t>
+          <w:lang w:val="en-GH"/>
+        </w:rPr>
+        <w:t xml:space="preserve"> ${</w:t>
+      </w:r>
+      <w:proofErr w:type="spellStart"/>
+      <w:r>
+        <w:rPr>
+          <w:lang w:val="en-GH"/>
+        </w:rPr>
+        <w:t>d_o_b</w:t>
+      </w:r>
+      <w:proofErr w:type="spellEnd"/>
+      <w:r>
+        <w:rPr>
+          <w:lang w:val="en-GH"/>
+        </w:rPr>
+        <w:t>}</w:t>
       </w:r>
     </w:p>
     <w:p>
@@ -255,20 +273,20 @@
           <w:numId w:val="1"/>
         </w:numPr>
         <w:rPr>
-          <w:lang/>
+          <w:lang w:val="en-GH"/>
         </w:rPr>
       </w:pPr>
       <w:r>
         <w:rPr>
           <w:b/>
           <w:bCs/>
-          <w:lang/>
+          <w:lang w:val="en-GH"/>
         </w:rPr>
         <w:t>Gender:</w:t>
       </w:r>
       <w:r>
         <w:rPr>
-          <w:lang/>
+          <w:lang w:val="en-GH"/>
         </w:rPr>
         <w:t xml:space="preserve"> ${gender}</w:t>
       </w:r>
@@ -276,12 +294,12 @@
     <w:p>
       <w:pPr>
         <w:rPr>
-          <w:lang/>
-        </w:rPr>
-      </w:pPr>
-      <w:r>
-        <w:rPr>
-          <w:lang/>
+          <w:lang w:val="en-GH"/>
+        </w:rPr>
+      </w:pPr>
+      <w:r>
+        <w:rPr>
+          <w:lang w:val="en-GH"/>
         </w:rPr>
         <w:pict>
           <v:rect id="_x0000_i1029" style="width:0;height:0" o:hralign="center" o:hrstd="t" o:hrnoshade="t" o:hr="t" fillcolor="#ececec" stroked="f"/>
@@ -291,14 +309,14 @@
     <w:p>
       <w:pPr>
         <w:rPr>
-          <w:lang/>
+          <w:lang w:val="en-GH"/>
         </w:rPr>
       </w:pPr>
       <w:r>
         <w:rPr>
           <w:b/>
           <w:bCs/>
-          <w:lang/>
+          <w:lang w:val="en-GH"/>
         </w:rPr>
         <w:t>Documents Requested:</w:t>
       </w:r>
@@ -310,25 +328,39 @@
           <w:numId w:val="2"/>
         </w:numPr>
         <w:rPr>
-          <w:lang/>
-        </w:rPr>
-      </w:pPr>
-      <w:r>
-        <w:rPr>
-          <w:lang/>
-        </w:rPr>
-        <w:t>${selected_documents}</w:t>
-      </w:r>
-    </w:p>
-    <w:p>
-      <w:pPr>
-        <w:rPr>
-          <w:lang/>
-        </w:rPr>
-      </w:pPr>
-      <w:r>
-        <w:rPr>
-          <w:lang/>
+          <w:lang w:val="en-GH"/>
+        </w:rPr>
+      </w:pPr>
+      <w:r>
+        <w:rPr>
+          <w:lang w:val="en-GH"/>
+        </w:rPr>
+        <w:t>${</w:t>
+      </w:r>
+      <w:proofErr w:type="spellStart"/>
+      <w:r>
+        <w:rPr>
+          <w:lang w:val="en-GH"/>
+        </w:rPr>
+        <w:t>selected_documents</w:t>
+      </w:r>
+      <w:proofErr w:type="spellEnd"/>
+      <w:r>
+        <w:rPr>
+          <w:lang w:val="en-GH"/>
+        </w:rPr>
+        <w:t>}</w:t>
+      </w:r>
+    </w:p>
+    <w:p>
+      <w:pPr>
+        <w:rPr>
+          <w:lang w:val="en-GH"/>
+        </w:rPr>
+      </w:pPr>
+      <w:r>
+        <w:rPr>
+          <w:lang w:val="en-GH"/>
         </w:rPr>
         <w:pict>
           <v:rect id="_x0000_i1030" style="width:0;height:0" o:hralign="center" o:hrstd="t" o:hrnoshade="t" o:hr="t" fillcolor="#ececec" stroked="f"/>
@@ -338,20 +370,20 @@
     <w:p>
       <w:pPr>
         <w:rPr>
-          <w:lang/>
+          <w:lang w:val="en-GH"/>
         </w:rPr>
       </w:pPr>
       <w:r>
         <w:rPr>
           <w:b/>
           <w:bCs/>
-          <w:lang/>
+          <w:lang w:val="en-GH"/>
         </w:rPr>
         <w:t>Doctor's Signature:</w:t>
       </w:r>
       <w:r>
         <w:rPr>
-          <w:lang/>
+          <w:lang w:val="en-GH"/>
         </w:rPr>
         <w:t xml:space="preserve"> ___________________________</w:t>
       </w:r>
@@ -359,20 +391,20 @@
     <w:p>
       <w:pPr>
         <w:rPr>
-          <w:lang/>
+          <w:lang w:val="en-GH"/>
         </w:rPr>
       </w:pPr>
       <w:r>
         <w:rPr>
           <w:b/>
           <w:bCs/>
-          <w:lang/>
+          <w:lang w:val="en-GH"/>
         </w:rPr>
         <w:t>Date:</w:t>
       </w:r>
       <w:r>
         <w:rPr>
-          <w:lang/>
+          <w:lang w:val="en-GH"/>
         </w:rPr>
         <w:t xml:space="preserve"> ___________________</w:t>
       </w:r>
@@ -380,12 +412,12 @@
     <w:p>
       <w:pPr>
         <w:rPr>
-          <w:lang/>
-        </w:rPr>
-      </w:pPr>
-      <w:r>
-        <w:rPr>
-          <w:lang/>
+          <w:lang w:val="en-GH"/>
+        </w:rPr>
+      </w:pPr>
+      <w:r>
+        <w:rPr>
+          <w:lang w:val="en-GH"/>
         </w:rPr>
         <w:pict>
           <v:rect id="_x0000_i1031" style="width:0;height:0" o:hralign="center" o:hrstd="t" o:hrnoshade="t" o:hr="t" fillcolor="#ececec" stroked="f"/>
@@ -395,12 +427,12 @@
     <w:p>
       <w:pPr>
         <w:rPr>
-          <w:lang/>
-        </w:rPr>
-      </w:pPr>
-      <w:r>
-        <w:rPr>
-          <w:lang/>
+          <w:lang w:val="en-GH"/>
+        </w:rPr>
+      </w:pPr>
+      <w:r>
+        <w:rPr>
+          <w:lang w:val="en-GH"/>
         </w:rPr>
         <w:t>Please ensure the patient receives the necessary documents.</w:t>
       </w:r>
@@ -408,12 +440,12 @@
     <w:p>
       <w:pPr>
         <w:rPr>
-          <w:lang/>
-        </w:rPr>
-      </w:pPr>
-      <w:r>
-        <w:rPr>
-          <w:lang/>
+          <w:lang w:val="en-GH"/>
+        </w:rPr>
+      </w:pPr>
+      <w:r>
+        <w:rPr>
+          <w:lang w:val="en-GH"/>
         </w:rPr>
         <w:pict>
           <v:rect id="_x0000_i1032" style="width:0;height:0" o:hralign="center" o:hrstd="t" o:hrnoshade="t" o:hr="t" fillcolor="#ececec" stroked="f"/>
@@ -423,12 +455,12 @@
     <w:p>
       <w:pPr>
         <w:rPr>
-          <w:lang/>
-        </w:rPr>
-      </w:pPr>
-      <w:r>
-        <w:rPr>
-          <w:lang/>
+          <w:lang w:val="en-GH"/>
+        </w:rPr>
+      </w:pPr>
+      <w:r>
+        <w:rPr>
+          <w:lang w:val="en-GH"/>
         </w:rPr>
         <w:t>Thank you.</w:t>
       </w:r>
@@ -445,10 +477,10 @@
 </file>
 
 <file path=word/numbering.xml><?xml version="1.0" encoding="utf-8"?>
-<w:numbering xmlns:wpc="http://schemas.microsoft.com/office/word/2010/wordprocessingCanvas" xmlns:cx="http://schemas.microsoft.com/office/drawing/2014/chartex" xmlns:mc="http://schemas.openxmlformats.org/markup-compatibility/2006" xmlns:o="urn:schemas-microsoft-com:office:office" xmlns:r="http://schemas.openxmlformats.org/officeDocument/2006/relationships" xmlns:m="http://schemas.openxmlformats.org/officeDocument/2006/math" xmlns:v="urn:schemas-microsoft-com:vml" xmlns:wp14="http://schemas.microsoft.com/office/word/2010/wordprocessingDrawing" xmlns:wp="http://schemas.openxmlformats.org/drawingml/2006/wordprocessingDrawing" xmlns:w10="urn:schemas-microsoft-com:office:word" xmlns:w="http://schemas.openxmlformats.org/wordprocessingml/2006/main" xmlns:w14="http://schemas.microsoft.com/office/word/2010/wordml" xmlns:w15="http://schemas.microsoft.com/office/word/2012/wordml" xmlns:w16se="http://schemas.microsoft.com/office/word/2015/wordml/symex" xmlns:wpg="http://schemas.microsoft.com/office/word/2010/wordprocessingGroup" xmlns:wpi="http://schemas.microsoft.com/office/word/2010/wordprocessingInk" xmlns:wne="http://schemas.microsoft.com/office/word/2006/wordml" xmlns:wps="http://schemas.microsoft.com/office/word/2010/wordprocessingShape" mc:Ignorable="w14 w15 w16se wp14">
+<w:numbering xmlns:wpc="http://schemas.microsoft.com/office/word/2010/wordprocessingCanvas" xmlns:cx="http://schemas.microsoft.com/office/drawing/2014/chartex" xmlns:cx1="http://schemas.microsoft.com/office/drawing/2015/9/8/chartex" xmlns:cx2="http://schemas.microsoft.com/office/drawing/2015/10/21/chartex" xmlns:cx3="http://schemas.microsoft.com/office/drawing/2016/5/9/chartex" xmlns:cx4="http://schemas.microsoft.com/office/drawing/2016/5/10/chartex" xmlns:cx5="http://schemas.microsoft.com/office/drawing/2016/5/11/chartex" xmlns:cx6="http://schemas.microsoft.com/office/drawing/2016/5/12/chartex" xmlns:cx7="http://schemas.microsoft.com/office/drawing/2016/5/13/chartex" xmlns:cx8="http://schemas.microsoft.com/office/drawing/2016/5/14/chartex" xmlns:mc="http://schemas.openxmlformats.org/markup-compatibility/2006" xmlns:aink="http://schemas.microsoft.com/office/drawing/2016/ink" xmlns:am3d="http://schemas.microsoft.com/office/drawing/2017/model3d" xmlns:o="urn:schemas-microsoft-com:office:office" xmlns:oel="http://schemas.microsoft.com/office/2019/extlst" xmlns:r="http://schemas.openxmlformats.org/officeDocument/2006/relationships" xmlns:m="http://schemas.openxmlformats.org/officeDocument/2006/math" xmlns:v="urn:schemas-microsoft-com:vml" xmlns:wp14="http://schemas.microsoft.com/office/word/2010/wordprocessingDrawing" xmlns:wp="http://schemas.openxmlformats.org/drawingml/2006/wordprocessingDrawing" xmlns:w10="urn:schemas-microsoft-com:office:word" xmlns:w="http://schemas.openxmlformats.org/wordprocessingml/2006/main" xmlns:w14="http://schemas.microsoft.com/office/word/2010/wordml" xmlns:w15="http://schemas.microsoft.com/office/word/2012/wordml" xmlns:w16cex="http://schemas.microsoft.com/office/word/2018/wordml/cex" xmlns:w16cid="http://schemas.microsoft.com/office/word/2016/wordml/cid" xmlns:w16="http://schemas.microsoft.com/office/word/2018/wordml" xmlns:w16du="http://schemas.microsoft.com/office/word/2023/wordml/word16du" xmlns:w16sdtdh="http://schemas.microsoft.com/office/word/2020/wordml/sdtdatahash" xmlns:w16se="http://schemas.microsoft.com/office/word/2015/wordml/symex" xmlns:wpg="http://schemas.microsoft.com/office/word/2010/wordprocessingGroup" xmlns:wpi="http://schemas.microsoft.com/office/word/2010/wordprocessingInk" xmlns:wne="http://schemas.microsoft.com/office/word/2006/wordml" xmlns:wps="http://schemas.microsoft.com/office/word/2010/wordprocessingShape" mc:Ignorable="w14 w15 w16se w16cid w16 w16cex w16sdtdh w16du wp14">
   <w:numPicBullet w:numPicBulletId="0">
     <w:pict>
-      <v:rect id="_x0000_i1027" style="width:0;height:0" o:hralign="center" o:bullet="t" o:hrstd="t" o:hrnoshade="t" o:hr="t" fillcolor="#ececec" stroked="f"/>
+      <v:rect id="_x0000_i1038" style="width:0;height:0" o:hralign="center" o:bullet="t" o:hrstd="t" o:hrnoshade="t" o:hr="t" fillcolor="#ececec" stroked="f"/>
     </w:pict>
   </w:numPicBullet>
   <w:abstractNum w:abstractNumId="0" w15:restartNumberingAfterBreak="0">
@@ -749,17 +781,17 @@
       </w:rPr>
     </w:lvl>
   </w:abstractNum>
-  <w:num w:numId="1">
+  <w:num w:numId="1" w16cid:durableId="1515994496">
     <w:abstractNumId w:val="1"/>
   </w:num>
-  <w:num w:numId="2">
+  <w:num w:numId="2" w16cid:durableId="152184211">
     <w:abstractNumId w:val="0"/>
   </w:num>
 </w:numbering>
 </file>
 
 <file path=word/styles.xml><?xml version="1.0" encoding="utf-8"?>
-<w:styles xmlns:mc="http://schemas.openxmlformats.org/markup-compatibility/2006" xmlns:r="http://schemas.openxmlformats.org/officeDocument/2006/relationships" xmlns:w="http://schemas.openxmlformats.org/wordprocessingml/2006/main" xmlns:w14="http://schemas.microsoft.com/office/word/2010/wordml" xmlns:w15="http://schemas.microsoft.com/office/word/2012/wordml" xmlns:w16se="http://schemas.microsoft.com/office/word/2015/wordml/symex" mc:Ignorable="w14 w15 w16se">
+<w:styles xmlns:mc="http://schemas.openxmlformats.org/markup-compatibility/2006" xmlns:r="http://schemas.openxmlformats.org/officeDocument/2006/relationships" xmlns:w="http://schemas.openxmlformats.org/wordprocessingml/2006/main" xmlns:w14="http://schemas.microsoft.com/office/word/2010/wordml" xmlns:w15="http://schemas.microsoft.com/office/word/2012/wordml" xmlns:w16cex="http://schemas.microsoft.com/office/word/2018/wordml/cex" xmlns:w16cid="http://schemas.microsoft.com/office/word/2016/wordml/cid" xmlns:w16="http://schemas.microsoft.com/office/word/2018/wordml" xmlns:w16du="http://schemas.microsoft.com/office/word/2023/wordml/word16du" xmlns:w16sdtdh="http://schemas.microsoft.com/office/word/2020/wordml/sdtdatahash" xmlns:w16se="http://schemas.microsoft.com/office/word/2015/wordml/symex" mc:Ignorable="w14 w15 w16se w16cid w16 w16cex w16sdtdh w16du">
   <w:docDefaults>
     <w:rPrDefault>
       <w:rPr>
@@ -777,7 +809,7 @@
       </w:pPr>
     </w:pPrDefault>
   </w:docDefaults>
-  <w:latentStyles w:defLockedState="0" w:defUIPriority="99" w:defSemiHidden="0" w:defUnhideWhenUsed="0" w:defQFormat="0" w:count="371">
+  <w:latentStyles w:defLockedState="0" w:defUIPriority="99" w:defSemiHidden="0" w:defUnhideWhenUsed="0" w:defQFormat="0" w:count="376">
     <w:lsdException w:name="Normal" w:uiPriority="0" w:qFormat="1"/>
     <w:lsdException w:name="heading 1" w:uiPriority="9" w:qFormat="1"/>
     <w:lsdException w:name="heading 2" w:semiHidden="1" w:uiPriority="9" w:unhideWhenUsed="1" w:qFormat="1"/>
@@ -1149,6 +1181,11 @@
     <w:lsdException w:name="List Table 5 Dark Accent 6" w:uiPriority="50"/>
     <w:lsdException w:name="List Table 6 Colorful Accent 6" w:uiPriority="51"/>
     <w:lsdException w:name="List Table 7 Colorful Accent 6" w:uiPriority="52"/>
+    <w:lsdException w:name="Mention" w:semiHidden="1" w:unhideWhenUsed="1"/>
+    <w:lsdException w:name="Smart Hyperlink" w:semiHidden="1" w:unhideWhenUsed="1"/>
+    <w:lsdException w:name="Hashtag" w:semiHidden="1" w:unhideWhenUsed="1"/>
+    <w:lsdException w:name="Unresolved Mention" w:semiHidden="1" w:unhideWhenUsed="1"/>
+    <w:lsdException w:name="Smart Link" w:semiHidden="1" w:unhideWhenUsed="1"/>
   </w:latentStyles>
   <w:style w:type="paragraph" w:default="1" w:styleId="Normal">
     <w:name w:val="Normal"/>

</xml_diff>